<commit_message>
moved client side code to Client folder
</commit_message>
<xml_diff>
--- a/Feature list file.docx
+++ b/Feature list file.docx
@@ -4,7 +4,7 @@
   <w:body>
     <w:p>
       <w:pPr>
-        <w:pStyle w:val="Title"/>
+        <w:pStyle w:val="a4"/>
         <w:rPr>
           <w:lang w:val="en-US"/>
         </w:rPr>
@@ -18,7 +18,7 @@
     </w:p>
     <w:p>
       <w:pPr>
-        <w:pStyle w:val="Heading1"/>
+        <w:pStyle w:val="1"/>
         <w:rPr>
           <w:lang w:val="en-US"/>
         </w:rPr>
@@ -64,21 +64,67 @@
     </w:p>
     <w:p>
       <w:pPr>
-        <w:pStyle w:val="Heading2"/>
-        <w:rPr>
-          <w:lang w:val="en-US"/>
-        </w:rPr>
-      </w:pPr>
-      <w:r>
-        <w:rPr>
-          <w:lang w:val="en-US"/>
-        </w:rPr>
-        <w:t>Trainees:</w:t>
-      </w:r>
-    </w:p>
-    <w:p>
-      <w:pPr>
-        <w:pStyle w:val="ListParagraph"/>
+        <w:pStyle w:val="3"/>
+        <w:rPr>
+          <w:lang w:val="en-US"/>
+        </w:rPr>
+      </w:pPr>
+      <w:r>
+        <w:rPr>
+          <w:lang w:val="en-US"/>
+        </w:rPr>
+        <w:t>planned</w:t>
+      </w:r>
+      <w:r>
+        <w:rPr>
+          <w:lang w:val="en-US"/>
+        </w:rPr>
+        <w:t xml:space="preserve"> features:</w:t>
+      </w:r>
+    </w:p>
+    <w:p>
+      <w:pPr>
+        <w:pStyle w:val="2"/>
+        <w:rPr>
+          <w:lang w:val="en-US"/>
+        </w:rPr>
+      </w:pPr>
+      <w:r>
+        <w:rPr>
+          <w:lang w:val="en-US"/>
+        </w:rPr>
+        <w:t>Trainees</w:t>
+      </w:r>
+      <w:r>
+        <w:rPr>
+          <w:lang w:val="en-US"/>
+        </w:rPr>
+        <w:t xml:space="preserve"> and </w:t>
+      </w:r>
+      <w:r>
+        <w:rPr>
+          <w:lang w:val="en-US"/>
+        </w:rPr>
+        <w:t>Volunteers:</w:t>
+      </w:r>
+    </w:p>
+    <w:p>
+      <w:pPr>
+        <w:pStyle w:val="2"/>
+        <w:rPr>
+          <w:lang w:val="en-US"/>
+        </w:rPr>
+      </w:pPr>
+      <w:r>
+        <w:rPr>
+          <w:lang w:val="en-US"/>
+        </w:rPr>
+        <w:t>:</w:t>
+      </w:r>
+    </w:p>
+    <w:p>
+      <w:pPr>
+        <w:pStyle w:val="a3"/>
         <w:numPr>
           <w:ilvl w:val="0"/>
           <w:numId w:val="3"/>
@@ -96,7 +142,7 @@
     </w:p>
     <w:p>
       <w:pPr>
-        <w:pStyle w:val="ListParagraph"/>
+        <w:pStyle w:val="a3"/>
         <w:numPr>
           <w:ilvl w:val="0"/>
           <w:numId w:val="3"/>
@@ -114,7 +160,7 @@
     </w:p>
     <w:p>
       <w:pPr>
-        <w:pStyle w:val="ListParagraph"/>
+        <w:pStyle w:val="a3"/>
         <w:numPr>
           <w:ilvl w:val="0"/>
           <w:numId w:val="3"/>
@@ -144,7 +190,7 @@
     </w:p>
     <w:p>
       <w:pPr>
-        <w:pStyle w:val="ListParagraph"/>
+        <w:pStyle w:val="a3"/>
         <w:numPr>
           <w:ilvl w:val="0"/>
           <w:numId w:val="3"/>
@@ -165,69 +211,83 @@
     </w:p>
     <w:p>
       <w:pPr>
-        <w:pStyle w:val="Heading2"/>
-        <w:rPr>
-          <w:lang w:val="en-US"/>
-        </w:rPr>
-      </w:pPr>
-      <w:r>
-        <w:rPr>
-          <w:lang w:val="en-US"/>
-        </w:rPr>
-        <w:t>Volunteers:</w:t>
-      </w:r>
-    </w:p>
-    <w:p>
-      <w:pPr>
-        <w:pStyle w:val="ListParagraph"/>
-        <w:numPr>
-          <w:ilvl w:val="0"/>
-          <w:numId w:val="4"/>
-        </w:numPr>
-        <w:rPr>
-          <w:lang w:val="en-US"/>
-        </w:rPr>
-      </w:pPr>
-      <w:r>
-        <w:rPr>
-          <w:lang w:val="en-US"/>
-        </w:rPr>
-        <w:t>In addition to having the same privileges as trainees,</w:t>
-      </w:r>
-    </w:p>
-    <w:p>
-      <w:pPr>
-        <w:pStyle w:val="ListParagraph"/>
-        <w:numPr>
-          <w:ilvl w:val="0"/>
-          <w:numId w:val="4"/>
-        </w:numPr>
-        <w:rPr>
-          <w:lang w:val="en-US"/>
-        </w:rPr>
-      </w:pPr>
-      <w:r>
-        <w:rPr>
-          <w:lang w:val="en-US"/>
-        </w:rPr>
-        <w:t xml:space="preserve">Can view every other trainee </w:t>
-      </w:r>
-      <w:r>
-        <w:rPr>
-          <w:lang w:val="en-US"/>
-        </w:rPr>
-        <w:t xml:space="preserve">in their groups </w:t>
-      </w:r>
-      <w:r>
-        <w:rPr>
-          <w:lang w:val="en-US"/>
-        </w:rPr>
-        <w:t>(but not edit)</w:t>
-      </w:r>
-    </w:p>
-    <w:p>
-      <w:pPr>
-        <w:pStyle w:val="Heading2"/>
+        <w:pStyle w:val="a3"/>
+        <w:rPr>
+          <w:lang w:val="en-US"/>
+        </w:rPr>
+      </w:pPr>
+    </w:p>
+    <w:p>
+      <w:pPr>
+        <w:pStyle w:val="a3"/>
+        <w:rPr>
+          <w:lang w:val="en-US"/>
+        </w:rPr>
+      </w:pPr>
+      <w:r>
+        <w:rPr>
+          <w:lang w:val="en-US"/>
+        </w:rPr>
+        <w:t xml:space="preserve">Requires: adding server and </w:t>
+      </w:r>
+      <w:proofErr w:type="gramStart"/>
+      <w:r>
+        <w:rPr>
+          <w:lang w:val="en-US"/>
+        </w:rPr>
+        <w:t>client side</w:t>
+      </w:r>
+      <w:proofErr w:type="gramEnd"/>
+      <w:r>
+        <w:rPr>
+          <w:lang w:val="en-US"/>
+        </w:rPr>
+        <w:t xml:space="preserve"> support.</w:t>
+      </w:r>
+    </w:p>
+    <w:p>
+      <w:pPr>
+        <w:pStyle w:val="a3"/>
+        <w:rPr>
+          <w:lang w:val="en-US"/>
+        </w:rPr>
+      </w:pPr>
+      <w:r>
+        <w:rPr>
+          <w:lang w:val="en-US"/>
+        </w:rPr>
+        <w:t>Due: milestone 2.</w:t>
+      </w:r>
+    </w:p>
+    <w:p>
+      <w:pPr>
+        <w:pStyle w:val="a3"/>
+        <w:rPr>
+          <w:lang w:val="en-US"/>
+        </w:rPr>
+      </w:pPr>
+      <w:r>
+        <w:rPr>
+          <w:lang w:val="en-US"/>
+        </w:rPr>
+        <w:t xml:space="preserve">Time estimation: </w:t>
+      </w:r>
+      <w:r>
+        <w:rPr>
+          <w:lang w:val="en-US"/>
+        </w:rPr>
+        <w:t>9</w:t>
+      </w:r>
+      <w:r>
+        <w:rPr>
+          <w:lang w:val="en-US"/>
+        </w:rPr>
+        <w:t xml:space="preserve"> hours</w:t>
+      </w:r>
+    </w:p>
+    <w:p>
+      <w:pPr>
+        <w:pStyle w:val="2"/>
         <w:rPr>
           <w:lang w:val="en-US"/>
         </w:rPr>
@@ -241,7 +301,7 @@
     </w:p>
     <w:p>
       <w:pPr>
-        <w:pStyle w:val="ListParagraph"/>
+        <w:pStyle w:val="a3"/>
         <w:numPr>
           <w:ilvl w:val="0"/>
           <w:numId w:val="5"/>
@@ -259,7 +319,7 @@
     </w:p>
     <w:p>
       <w:pPr>
-        <w:pStyle w:val="ListParagraph"/>
+        <w:pStyle w:val="a3"/>
         <w:numPr>
           <w:ilvl w:val="0"/>
           <w:numId w:val="5"/>
@@ -278,12 +338,18 @@
         <w:rPr>
           <w:lang w:val="en-US"/>
         </w:rPr>
-        <w:t>the location and time of the next training session, as well as leaving a short message to every trainee and volunteer.</w:t>
-      </w:r>
-    </w:p>
-    <w:p>
-      <w:pPr>
-        <w:pStyle w:val="ListParagraph"/>
+        <w:t>the location and time of the next training session</w:t>
+      </w:r>
+      <w:r>
+        <w:rPr>
+          <w:lang w:val="en-US"/>
+        </w:rPr>
+        <w:t>.</w:t>
+      </w:r>
+    </w:p>
+    <w:p>
+      <w:pPr>
+        <w:pStyle w:val="a3"/>
         <w:numPr>
           <w:ilvl w:val="0"/>
           <w:numId w:val="5"/>
@@ -296,12 +362,12 @@
         <w:rPr>
           <w:lang w:val="en-US"/>
         </w:rPr>
-        <w:t>Can mark attendance for the students at their training sessions,</w:t>
-      </w:r>
-    </w:p>
-    <w:p>
-      <w:pPr>
-        <w:pStyle w:val="ListParagraph"/>
+        <w:t>leaving a short message to every trainee and volunteer.</w:t>
+      </w:r>
+    </w:p>
+    <w:p>
+      <w:pPr>
+        <w:pStyle w:val="a3"/>
         <w:numPr>
           <w:ilvl w:val="0"/>
           <w:numId w:val="5"/>
@@ -314,12 +380,130 @@
         <w:rPr>
           <w:lang w:val="en-US"/>
         </w:rPr>
-        <w:t>As well as see their willingness to attend that given session.</w:t>
-      </w:r>
-    </w:p>
-    <w:p>
-      <w:pPr>
-        <w:pStyle w:val="Heading2"/>
+        <w:t>Can mark attendance for the students at their training sessions</w:t>
+      </w:r>
+      <w:r>
+        <w:rPr>
+          <w:lang w:val="en-US"/>
+        </w:rPr>
+        <w:t xml:space="preserve"> and for the past training session</w:t>
+      </w:r>
+    </w:p>
+    <w:p>
+      <w:pPr>
+        <w:pStyle w:val="a3"/>
+        <w:numPr>
+          <w:ilvl w:val="0"/>
+          <w:numId w:val="5"/>
+        </w:numPr>
+        <w:rPr>
+          <w:lang w:val="en-US"/>
+        </w:rPr>
+      </w:pPr>
+      <w:r>
+        <w:rPr>
+          <w:lang w:val="en-US"/>
+        </w:rPr>
+        <w:t xml:space="preserve">Can see </w:t>
+      </w:r>
+      <w:r>
+        <w:rPr>
+          <w:lang w:val="en-US"/>
+        </w:rPr>
+        <w:t xml:space="preserve">willingness to attend </w:t>
+      </w:r>
+      <w:r>
+        <w:rPr>
+          <w:lang w:val="en-US"/>
+        </w:rPr>
+        <w:t>the next training session.</w:t>
+      </w:r>
+    </w:p>
+    <w:p>
+      <w:pPr>
+        <w:pStyle w:val="a3"/>
+        <w:rPr>
+          <w:lang w:val="en-US"/>
+        </w:rPr>
+      </w:pPr>
+    </w:p>
+    <w:p>
+      <w:pPr>
+        <w:pStyle w:val="a3"/>
+        <w:rPr>
+          <w:lang w:val="en-US"/>
+        </w:rPr>
+      </w:pPr>
+      <w:r>
+        <w:rPr>
+          <w:lang w:val="en-US"/>
+        </w:rPr>
+        <w:t xml:space="preserve">Requires: adding server and </w:t>
+      </w:r>
+      <w:proofErr w:type="gramStart"/>
+      <w:r>
+        <w:rPr>
+          <w:lang w:val="en-US"/>
+        </w:rPr>
+        <w:t>client side</w:t>
+      </w:r>
+      <w:proofErr w:type="gramEnd"/>
+      <w:r>
+        <w:rPr>
+          <w:lang w:val="en-US"/>
+        </w:rPr>
+        <w:t xml:space="preserve"> support.</w:t>
+      </w:r>
+    </w:p>
+    <w:p>
+      <w:pPr>
+        <w:pStyle w:val="a3"/>
+        <w:rPr>
+          <w:lang w:val="en-US"/>
+        </w:rPr>
+      </w:pPr>
+      <w:r>
+        <w:rPr>
+          <w:lang w:val="en-US"/>
+        </w:rPr>
+        <w:t>Due: milestone 2.</w:t>
+      </w:r>
+    </w:p>
+    <w:p>
+      <w:pPr>
+        <w:pStyle w:val="a3"/>
+        <w:rPr>
+          <w:lang w:val="en-US"/>
+        </w:rPr>
+      </w:pPr>
+      <w:r>
+        <w:rPr>
+          <w:lang w:val="en-US"/>
+        </w:rPr>
+        <w:t xml:space="preserve">Time estimation: </w:t>
+      </w:r>
+      <w:r>
+        <w:rPr>
+          <w:lang w:val="en-US"/>
+        </w:rPr>
+        <w:t>1</w:t>
+      </w:r>
+      <w:r>
+        <w:rPr>
+          <w:lang w:val="en-US"/>
+        </w:rPr>
+        <w:t>1</w:t>
+      </w:r>
+      <w:r>
+        <w:rPr>
+          <w:lang w:val="en-US"/>
+        </w:rPr>
+        <w:t xml:space="preserve"> hours</w:t>
+      </w:r>
+    </w:p>
+    <w:p>
+      <w:pPr>
+        <w:pStyle w:val="2"/>
         <w:rPr>
           <w:lang w:val="en-US"/>
         </w:rPr>
@@ -333,7 +517,7 @@
     </w:p>
     <w:p>
       <w:pPr>
-        <w:pStyle w:val="ListParagraph"/>
+        <w:pStyle w:val="a3"/>
         <w:numPr>
           <w:ilvl w:val="0"/>
           <w:numId w:val="6"/>
@@ -357,7 +541,7 @@
     </w:p>
     <w:p>
       <w:pPr>
-        <w:pStyle w:val="ListParagraph"/>
+        <w:pStyle w:val="a3"/>
         <w:numPr>
           <w:ilvl w:val="0"/>
           <w:numId w:val="6"/>
@@ -375,7 +559,7 @@
     </w:p>
     <w:p>
       <w:pPr>
-        <w:pStyle w:val="ListParagraph"/>
+        <w:pStyle w:val="a3"/>
         <w:numPr>
           <w:ilvl w:val="0"/>
           <w:numId w:val="6"/>
@@ -393,7 +577,7 @@
     </w:p>
     <w:p>
       <w:pPr>
-        <w:pStyle w:val="ListParagraph"/>
+        <w:pStyle w:val="a3"/>
         <w:numPr>
           <w:ilvl w:val="0"/>
           <w:numId w:val="6"/>
@@ -411,7 +595,83 @@
     </w:p>
     <w:p>
       <w:pPr>
-        <w:pStyle w:val="Heading3"/>
+        <w:pStyle w:val="a3"/>
+        <w:rPr>
+          <w:lang w:val="en-US"/>
+        </w:rPr>
+      </w:pPr>
+    </w:p>
+    <w:p>
+      <w:pPr>
+        <w:pStyle w:val="a3"/>
+        <w:rPr>
+          <w:lang w:val="en-US"/>
+        </w:rPr>
+      </w:pPr>
+      <w:r>
+        <w:rPr>
+          <w:lang w:val="en-US"/>
+        </w:rPr>
+        <w:t xml:space="preserve">Requires: adding server and </w:t>
+      </w:r>
+      <w:proofErr w:type="gramStart"/>
+      <w:r>
+        <w:rPr>
+          <w:lang w:val="en-US"/>
+        </w:rPr>
+        <w:t>client side</w:t>
+      </w:r>
+      <w:proofErr w:type="gramEnd"/>
+      <w:r>
+        <w:rPr>
+          <w:lang w:val="en-US"/>
+        </w:rPr>
+        <w:t xml:space="preserve"> support.</w:t>
+      </w:r>
+    </w:p>
+    <w:p>
+      <w:pPr>
+        <w:pStyle w:val="a3"/>
+        <w:rPr>
+          <w:lang w:val="en-US"/>
+        </w:rPr>
+      </w:pPr>
+      <w:r>
+        <w:rPr>
+          <w:lang w:val="en-US"/>
+        </w:rPr>
+        <w:t>Due: milestone 2.</w:t>
+      </w:r>
+    </w:p>
+    <w:p>
+      <w:pPr>
+        <w:pStyle w:val="a3"/>
+        <w:rPr>
+          <w:lang w:val="en-US"/>
+        </w:rPr>
+      </w:pPr>
+      <w:r>
+        <w:rPr>
+          <w:lang w:val="en-US"/>
+        </w:rPr>
+        <w:t>Time estimation: 1</w:t>
+      </w:r>
+      <w:r>
+        <w:rPr>
+          <w:lang w:val="en-US"/>
+        </w:rPr>
+        <w:t>4</w:t>
+      </w:r>
+      <w:r>
+        <w:rPr>
+          <w:lang w:val="en-US"/>
+        </w:rPr>
+        <w:t xml:space="preserve"> hours</w:t>
+      </w:r>
+    </w:p>
+    <w:p>
+      <w:pPr>
+        <w:pStyle w:val="3"/>
         <w:rPr>
           <w:lang w:val="en-US"/>
         </w:rPr>
@@ -425,20 +685,56 @@
     </w:p>
     <w:p>
       <w:pPr>
-        <w:pStyle w:val="ListParagraph"/>
+        <w:pStyle w:val="a3"/>
         <w:numPr>
           <w:ilvl w:val="0"/>
           <w:numId w:val="7"/>
         </w:numPr>
         <w:rPr>
-          <w:lang w:val="en-US"/>
-        </w:rPr>
-      </w:pPr>
-      <w:r>
-        <w:rPr>
-          <w:lang w:val="en-US"/>
-        </w:rPr>
-        <w:t>Once the user logs in, the website routes the user to their given zone with their privileges – i.e the trainee will not be able to access any menus accessible by the trainer</w:t>
+          <w:u w:val="single"/>
+          <w:lang w:val="en-US"/>
+        </w:rPr>
+      </w:pPr>
+      <w:r>
+        <w:rPr>
+          <w:u w:val="single"/>
+          <w:lang w:val="en-US"/>
+        </w:rPr>
+        <w:t>Screen separation:</w:t>
+      </w:r>
+    </w:p>
+    <w:p>
+      <w:pPr>
+        <w:pStyle w:val="a3"/>
+        <w:rPr>
+          <w:lang w:val="en-US"/>
+        </w:rPr>
+      </w:pPr>
+      <w:r>
+        <w:rPr>
+          <w:lang w:val="en-US"/>
+        </w:rPr>
+        <w:t xml:space="preserve">Description: </w:t>
+      </w:r>
+      <w:r>
+        <w:rPr>
+          <w:lang w:val="en-US"/>
+        </w:rPr>
+        <w:t xml:space="preserve">Once the user logs in, the website routes the user to their given zone with their privileges – </w:t>
+      </w:r>
+      <w:proofErr w:type="spellStart"/>
+      <w:r>
+        <w:rPr>
+          <w:lang w:val="en-US"/>
+        </w:rPr>
+        <w:t>i.e</w:t>
+      </w:r>
+      <w:proofErr w:type="spellEnd"/>
+      <w:r>
+        <w:rPr>
+          <w:lang w:val="en-US"/>
+        </w:rPr>
+        <w:t xml:space="preserve"> the trainee will not be able to access any menus accessible by the trainer</w:t>
       </w:r>
       <w:r>
         <w:rPr>
@@ -449,15 +745,116 @@
     </w:p>
     <w:p>
       <w:pPr>
-        <w:pStyle w:val="ListParagraph"/>
+        <w:pStyle w:val="a3"/>
+        <w:rPr>
+          <w:lang w:val="en-US"/>
+        </w:rPr>
+      </w:pPr>
+      <w:r>
+        <w:rPr>
+          <w:lang w:val="en-US"/>
+        </w:rPr>
+        <w:t xml:space="preserve">Requires: adding server and </w:t>
+      </w:r>
+      <w:proofErr w:type="gramStart"/>
+      <w:r>
+        <w:rPr>
+          <w:lang w:val="en-US"/>
+        </w:rPr>
+        <w:t>client side</w:t>
+      </w:r>
+      <w:proofErr w:type="gramEnd"/>
+      <w:r>
+        <w:rPr>
+          <w:lang w:val="en-US"/>
+        </w:rPr>
+        <w:t xml:space="preserve"> support.</w:t>
+      </w:r>
+    </w:p>
+    <w:p>
+      <w:pPr>
+        <w:pStyle w:val="a3"/>
+        <w:rPr>
+          <w:lang w:val="en-US"/>
+        </w:rPr>
+      </w:pPr>
+      <w:r>
+        <w:rPr>
+          <w:lang w:val="en-US"/>
+        </w:rPr>
+        <w:t>Due: milestone 2.</w:t>
+      </w:r>
+    </w:p>
+    <w:p>
+      <w:pPr>
+        <w:pStyle w:val="a3"/>
+        <w:rPr>
+          <w:lang w:val="en-US"/>
+        </w:rPr>
+      </w:pPr>
+      <w:r>
+        <w:rPr>
+          <w:lang w:val="en-US"/>
+        </w:rPr>
+        <w:t>Time estimation: 10 hours</w:t>
+      </w:r>
+    </w:p>
+    <w:p>
+      <w:pPr>
+        <w:pStyle w:val="a3"/>
+        <w:rPr>
+          <w:lang w:val="en-US"/>
+        </w:rPr>
+      </w:pPr>
+    </w:p>
+    <w:p>
+      <w:pPr>
+        <w:pStyle w:val="a3"/>
         <w:numPr>
           <w:ilvl w:val="0"/>
           <w:numId w:val="7"/>
         </w:numPr>
         <w:rPr>
-          <w:lang w:val="en-US"/>
-        </w:rPr>
-      </w:pPr>
+          <w:u w:val="single"/>
+          <w:lang w:val="en-US"/>
+        </w:rPr>
+      </w:pPr>
+      <w:r>
+        <w:rPr>
+          <w:u w:val="single"/>
+          <w:lang w:val="en-US"/>
+        </w:rPr>
+        <w:t>Accessibility:</w:t>
+      </w:r>
+    </w:p>
+    <w:p>
+      <w:pPr>
+        <w:pStyle w:val="a3"/>
+        <w:rPr>
+          <w:lang w:val="en-US"/>
+        </w:rPr>
+      </w:pPr>
+      <w:proofErr w:type="gramStart"/>
+      <w:r>
+        <w:rPr>
+          <w:lang w:val="en-US"/>
+        </w:rPr>
+        <w:lastRenderedPageBreak/>
+        <w:t>Description</w:t>
+      </w:r>
+      <w:r>
+        <w:rPr>
+          <w:lang w:val="en-US"/>
+        </w:rPr>
+        <w:t xml:space="preserve"> :</w:t>
+      </w:r>
+      <w:proofErr w:type="gramEnd"/>
+      <w:r>
+        <w:rPr>
+          <w:lang w:val="en-US"/>
+        </w:rPr>
+        <w:t xml:space="preserve"> </w:t>
+      </w:r>
       <w:r>
         <w:rPr>
           <w:lang w:val="en-US"/>
@@ -473,15 +870,125 @@
     </w:p>
     <w:p>
       <w:pPr>
-        <w:pStyle w:val="ListParagraph"/>
+        <w:pStyle w:val="a3"/>
+        <w:rPr>
+          <w:lang w:val="en-US"/>
+        </w:rPr>
+      </w:pPr>
+      <w:r>
+        <w:rPr>
+          <w:lang w:val="en-US"/>
+        </w:rPr>
+        <w:t xml:space="preserve">Requires: adding </w:t>
+      </w:r>
+      <w:proofErr w:type="gramStart"/>
+      <w:r>
+        <w:rPr>
+          <w:lang w:val="en-US"/>
+        </w:rPr>
+        <w:t>client side</w:t>
+      </w:r>
+      <w:proofErr w:type="gramEnd"/>
+      <w:r>
+        <w:rPr>
+          <w:lang w:val="en-US"/>
+        </w:rPr>
+        <w:t xml:space="preserve"> support.</w:t>
+      </w:r>
+    </w:p>
+    <w:p>
+      <w:pPr>
+        <w:pStyle w:val="a3"/>
+        <w:rPr>
+          <w:lang w:val="en-US"/>
+        </w:rPr>
+      </w:pPr>
+      <w:r>
+        <w:rPr>
+          <w:lang w:val="en-US"/>
+        </w:rPr>
+        <w:t xml:space="preserve">Due: milestone </w:t>
+      </w:r>
+      <w:r>
+        <w:rPr>
+          <w:lang w:val="en-US"/>
+        </w:rPr>
+        <w:t>3</w:t>
+      </w:r>
+      <w:r>
+        <w:rPr>
+          <w:lang w:val="en-US"/>
+        </w:rPr>
+        <w:t>.</w:t>
+      </w:r>
+    </w:p>
+    <w:p>
+      <w:pPr>
+        <w:pStyle w:val="a3"/>
+        <w:rPr>
+          <w:lang w:val="en-US"/>
+        </w:rPr>
+      </w:pPr>
+      <w:r>
+        <w:rPr>
+          <w:lang w:val="en-US"/>
+        </w:rPr>
+        <w:t xml:space="preserve">Time estimation: </w:t>
+      </w:r>
+      <w:r>
+        <w:rPr>
+          <w:lang w:val="en-US"/>
+        </w:rPr>
+        <w:t>7</w:t>
+      </w:r>
+      <w:r>
+        <w:rPr>
+          <w:lang w:val="en-US"/>
+        </w:rPr>
+        <w:t xml:space="preserve"> hours</w:t>
+      </w:r>
+    </w:p>
+    <w:p>
+      <w:pPr>
+        <w:pStyle w:val="a3"/>
+        <w:rPr>
+          <w:lang w:val="en-US"/>
+        </w:rPr>
+      </w:pPr>
+    </w:p>
+    <w:p>
+      <w:pPr>
+        <w:pStyle w:val="a3"/>
         <w:numPr>
           <w:ilvl w:val="0"/>
           <w:numId w:val="7"/>
         </w:numPr>
         <w:rPr>
-          <w:lang w:val="en-US"/>
-        </w:rPr>
-      </w:pPr>
+          <w:u w:val="single"/>
+          <w:lang w:val="en-US"/>
+        </w:rPr>
+      </w:pPr>
+      <w:r>
+        <w:rPr>
+          <w:u w:val="single"/>
+          <w:lang w:val="en-US"/>
+        </w:rPr>
+        <w:t xml:space="preserve">Device support: </w:t>
+      </w:r>
+    </w:p>
+    <w:p>
+      <w:pPr>
+        <w:pStyle w:val="a3"/>
+        <w:rPr>
+          <w:lang w:val="en-US"/>
+        </w:rPr>
+      </w:pPr>
+      <w:r>
+        <w:rPr>
+          <w:lang w:val="en-US"/>
+        </w:rPr>
+        <w:t xml:space="preserve">Description: </w:t>
+      </w:r>
       <w:r>
         <w:rPr>
           <w:lang w:val="en-US"/>
@@ -491,73 +998,358 @@
     </w:p>
     <w:p>
       <w:pPr>
-        <w:pStyle w:val="ListParagraph"/>
+        <w:pStyle w:val="a3"/>
+        <w:rPr>
+          <w:lang w:val="en-US"/>
+        </w:rPr>
+      </w:pPr>
+      <w:r>
+        <w:rPr>
+          <w:lang w:val="en-US"/>
+        </w:rPr>
+        <w:t xml:space="preserve">Requires: adding server and </w:t>
+      </w:r>
+      <w:proofErr w:type="gramStart"/>
+      <w:r>
+        <w:rPr>
+          <w:lang w:val="en-US"/>
+        </w:rPr>
+        <w:t>client side</w:t>
+      </w:r>
+      <w:proofErr w:type="gramEnd"/>
+      <w:r>
+        <w:rPr>
+          <w:lang w:val="en-US"/>
+        </w:rPr>
+        <w:t xml:space="preserve"> support.</w:t>
+      </w:r>
+    </w:p>
+    <w:p>
+      <w:pPr>
+        <w:pStyle w:val="a3"/>
+        <w:rPr>
+          <w:lang w:val="en-US"/>
+        </w:rPr>
+      </w:pPr>
+      <w:r>
+        <w:rPr>
+          <w:lang w:val="en-US"/>
+        </w:rPr>
+        <w:t>Due: milestone 2.</w:t>
+      </w:r>
+    </w:p>
+    <w:p>
+      <w:pPr>
+        <w:pStyle w:val="a3"/>
+        <w:rPr>
+          <w:lang w:val="en-US"/>
+        </w:rPr>
+      </w:pPr>
+      <w:r>
+        <w:rPr>
+          <w:lang w:val="en-US"/>
+        </w:rPr>
+        <w:t>Time estimation:</w:t>
+      </w:r>
+      <w:r>
+        <w:rPr>
+          <w:lang w:val="en-US"/>
+        </w:rPr>
+        <w:t>8</w:t>
+      </w:r>
+      <w:r>
+        <w:rPr>
+          <w:lang w:val="en-US"/>
+        </w:rPr>
+        <w:t xml:space="preserve"> hours</w:t>
+      </w:r>
+    </w:p>
+    <w:p>
+      <w:pPr>
+        <w:pStyle w:val="3"/>
+        <w:rPr>
+          <w:rtl/>
+          <w:lang w:val="en-US"/>
+        </w:rPr>
+      </w:pPr>
+      <w:r>
+        <w:rPr>
+          <w:lang w:val="en-US"/>
+        </w:rPr>
+        <w:t>Planned “Extra” features</w:t>
+      </w:r>
+      <w:r>
+        <w:rPr>
+          <w:rFonts w:hint="cs"/>
+          <w:rtl/>
+          <w:lang w:val="en-US"/>
+        </w:rPr>
+        <w:t xml:space="preserve"> </w:t>
+      </w:r>
+      <w:r>
+        <w:rPr>
+          <w:lang w:val="en-US"/>
+        </w:rPr>
+        <w:t>– depending on user input.</w:t>
+      </w:r>
+    </w:p>
+    <w:p>
+      <w:pPr>
+        <w:pStyle w:val="a3"/>
         <w:numPr>
           <w:ilvl w:val="0"/>
           <w:numId w:val="7"/>
         </w:numPr>
         <w:rPr>
-          <w:lang w:val="en-US"/>
-        </w:rPr>
-      </w:pPr>
-      <w:r>
-        <w:rPr>
-          <w:lang w:val="en-US"/>
-        </w:rPr>
-        <w:t>Retroactive follow-up: filter by user and see attendance retroactively</w:t>
-      </w:r>
-    </w:p>
-    <w:p>
-      <w:pPr>
-        <w:rPr>
-          <w:lang w:val="en-US"/>
-        </w:rPr>
-      </w:pPr>
-    </w:p>
-    <w:p>
-      <w:pPr>
-        <w:rPr>
-          <w:lang w:val="en-US"/>
-        </w:rPr>
-      </w:pPr>
-    </w:p>
-    <w:p>
-      <w:pPr>
-        <w:pStyle w:val="Heading3"/>
-        <w:rPr>
-          <w:rtl/>
-          <w:lang w:val="en-US"/>
-        </w:rPr>
-      </w:pPr>
-      <w:r>
-        <w:rPr>
-          <w:lang w:val="en-US"/>
-        </w:rPr>
-        <w:t>Planned “Extra” features</w:t>
-      </w:r>
-      <w:r>
-        <w:rPr>
-          <w:rFonts w:hint="cs"/>
-          <w:rtl/>
+          <w:u w:val="single"/>
+          <w:lang w:val="en-US"/>
+        </w:rPr>
+      </w:pPr>
+      <w:r>
+        <w:rPr>
+          <w:u w:val="single"/>
+          <w:lang w:val="en-US"/>
+        </w:rPr>
+        <w:t>Attendance history –</w:t>
+      </w:r>
+      <w:r>
+        <w:rPr>
+          <w:u w:val="single"/>
           <w:lang w:val="en-US"/>
         </w:rPr>
         <w:t xml:space="preserve"> </w:t>
       </w:r>
       <w:r>
         <w:rPr>
-          <w:lang w:val="en-US"/>
-        </w:rPr>
-        <w:t>– depending on user input.</w:t>
-      </w:r>
-    </w:p>
-    <w:p>
-      <w:pPr>
-        <w:pStyle w:val="ListParagraph"/>
+          <w:u w:val="single"/>
+          <w:lang w:val="en-US"/>
+        </w:rPr>
+        <w:t xml:space="preserve">Retroactive follow-up: </w:t>
+      </w:r>
+    </w:p>
+    <w:p>
+      <w:pPr>
+        <w:pStyle w:val="a3"/>
+        <w:rPr>
+          <w:b/>
+          <w:bCs/>
+          <w:u w:val="single"/>
+        </w:rPr>
+      </w:pPr>
+      <w:r>
+        <w:rPr>
+          <w:lang w:val="en-US"/>
+        </w:rPr>
+        <w:t xml:space="preserve">Description: </w:t>
+      </w:r>
+      <w:r>
+        <w:rPr>
+          <w:lang w:val="en-US"/>
+        </w:rPr>
+        <w:t>filter by user and see attendance retroactively</w:t>
+      </w:r>
+      <w:r>
+        <w:rPr>
+          <w:lang w:val="en-US"/>
+        </w:rPr>
+        <w:t xml:space="preserve">. </w:t>
+      </w:r>
+      <w:r>
+        <w:rPr>
+          <w:lang w:val="en-US"/>
+        </w:rPr>
+        <w:t>see for each group and user a history of attendance in past training sessions.</w:t>
+      </w:r>
+    </w:p>
+    <w:p>
+      <w:pPr>
+        <w:pStyle w:val="a3"/>
+        <w:rPr>
+          <w:lang w:val="en-US"/>
+        </w:rPr>
+      </w:pPr>
+      <w:r>
+        <w:rPr>
+          <w:lang w:val="en-US"/>
+        </w:rPr>
+        <w:t xml:space="preserve">Requires: adding server and </w:t>
+      </w:r>
+      <w:proofErr w:type="gramStart"/>
+      <w:r>
+        <w:rPr>
+          <w:lang w:val="en-US"/>
+        </w:rPr>
+        <w:t>client side</w:t>
+      </w:r>
+      <w:proofErr w:type="gramEnd"/>
+      <w:r>
+        <w:rPr>
+          <w:lang w:val="en-US"/>
+        </w:rPr>
+        <w:t xml:space="preserve"> support.</w:t>
+      </w:r>
+    </w:p>
+    <w:p>
+      <w:pPr>
+        <w:pStyle w:val="a3"/>
+        <w:rPr>
+          <w:lang w:val="en-US"/>
+        </w:rPr>
+      </w:pPr>
+      <w:r>
+        <w:rPr>
+          <w:lang w:val="en-US"/>
+        </w:rPr>
+        <w:t xml:space="preserve">Due: </w:t>
+      </w:r>
+      <w:r>
+        <w:rPr>
+          <w:lang w:val="en-US"/>
+        </w:rPr>
+        <w:t>unknown</w:t>
+      </w:r>
+      <w:r>
+        <w:rPr>
+          <w:lang w:val="en-US"/>
+        </w:rPr>
+        <w:t>.</w:t>
+      </w:r>
+    </w:p>
+    <w:p>
+      <w:pPr>
+        <w:pStyle w:val="a3"/>
+        <w:rPr>
+          <w:b/>
+          <w:bCs/>
+          <w:u w:val="single"/>
+        </w:rPr>
+      </w:pPr>
+      <w:r>
+        <w:rPr>
+          <w:lang w:val="en-US"/>
+        </w:rPr>
+        <w:t>Time estimation:15 hours</w:t>
+      </w:r>
+      <w:r>
+        <w:rPr>
+          <w:lang w:val="en-US"/>
+        </w:rPr>
+        <w:t xml:space="preserve"> </w:t>
+      </w:r>
+    </w:p>
+    <w:p>
+      <w:pPr>
+        <w:pStyle w:val="a3"/>
+        <w:rPr>
+          <w:b/>
+          <w:bCs/>
+          <w:u w:val="single"/>
+        </w:rPr>
+      </w:pPr>
+    </w:p>
+    <w:p>
+      <w:pPr>
+        <w:pStyle w:val="a3"/>
         <w:numPr>
           <w:ilvl w:val="0"/>
           <w:numId w:val="8"/>
         </w:numPr>
         <w:rPr>
+          <w:u w:val="single"/>
+        </w:rPr>
+      </w:pPr>
+      <w:r>
+        <w:rPr>
+          <w:u w:val="single"/>
+        </w:rPr>
+        <w:t>Training cancelation:</w:t>
+      </w:r>
+      <w:r>
+        <w:rPr>
+          <w:u w:val="single"/>
+          <w:lang w:val="en-US"/>
+        </w:rPr>
+        <w:t xml:space="preserve"> </w:t>
+      </w:r>
+    </w:p>
+    <w:p>
+      <w:pPr>
+        <w:pStyle w:val="a3"/>
+      </w:pPr>
+      <w:r>
+        <w:rPr>
+          <w:lang w:val="en-US"/>
+        </w:rPr>
+        <w:t>Description</w:t>
+      </w:r>
+      <w:r>
+        <w:rPr>
+          <w:lang w:val="en-US"/>
+        </w:rPr>
+        <w:t>:</w:t>
+      </w:r>
+      <w:r>
+        <w:t xml:space="preserve"> </w:t>
+      </w:r>
+      <w:r>
+        <w:t>Will inform each participant</w:t>
+      </w:r>
+      <w:r>
+        <w:rPr>
+          <w:lang w:val="en-US"/>
+        </w:rPr>
+        <w:t xml:space="preserve"> when training is canceled</w:t>
+      </w:r>
+      <w:r>
+        <w:t>.</w:t>
+      </w:r>
+    </w:p>
+    <w:p>
+      <w:pPr>
+        <w:pStyle w:val="a3"/>
+        <w:rPr>
+          <w:lang w:val="en-US"/>
+        </w:rPr>
+      </w:pPr>
+      <w:r>
+        <w:rPr>
+          <w:lang w:val="en-US"/>
+        </w:rPr>
+        <w:t xml:space="preserve">Requires: adding server and </w:t>
+      </w:r>
+      <w:proofErr w:type="gramStart"/>
+      <w:r>
+        <w:rPr>
+          <w:lang w:val="en-US"/>
+        </w:rPr>
+        <w:t>client side</w:t>
+      </w:r>
+      <w:proofErr w:type="gramEnd"/>
+      <w:r>
+        <w:rPr>
+          <w:lang w:val="en-US"/>
+        </w:rPr>
+        <w:t xml:space="preserve"> support.</w:t>
+      </w:r>
+    </w:p>
+    <w:p>
+      <w:pPr>
+        <w:pStyle w:val="a3"/>
+        <w:rPr>
+          <w:lang w:val="en-US"/>
+        </w:rPr>
+      </w:pPr>
+      <w:r>
+        <w:rPr>
+          <w:lang w:val="en-US"/>
+        </w:rPr>
+        <w:t>Due: unknown.</w:t>
+      </w:r>
+    </w:p>
+    <w:p>
+      <w:pPr>
+        <w:pStyle w:val="a3"/>
+        <w:rPr>
           <w:b/>
           <w:bCs/>
           <w:u w:val="single"/>
@@ -567,63 +1359,61 @@
         <w:rPr>
           <w:lang w:val="en-US"/>
         </w:rPr>
-        <w:t xml:space="preserve">Attendance history – see for each group and user a history of attendance in </w:t>
-      </w:r>
-      <w:r>
-        <w:rPr>
-          <w:lang w:val="en-US"/>
-        </w:rPr>
-        <w:t>past</w:t>
-      </w:r>
-      <w:r>
-        <w:rPr>
-          <w:lang w:val="en-US"/>
-        </w:rPr>
-        <w:t xml:space="preserve"> training sessions.</w:t>
-      </w:r>
-    </w:p>
-    <w:p>
-      <w:pPr>
-        <w:pStyle w:val="ListParagraph"/>
+        <w:t>Time estimation:</w:t>
+      </w:r>
+      <w:r>
+        <w:rPr>
+          <w:lang w:val="en-US"/>
+        </w:rPr>
+        <w:t xml:space="preserve"> </w:t>
+      </w:r>
+      <w:r>
+        <w:rPr>
+          <w:lang w:val="en-US"/>
+        </w:rPr>
+        <w:t>8</w:t>
+      </w:r>
+      <w:r>
+        <w:rPr>
+          <w:lang w:val="en-US"/>
+        </w:rPr>
+        <w:t xml:space="preserve"> hours</w:t>
+      </w:r>
+    </w:p>
+    <w:p>
+      <w:pPr>
+        <w:pStyle w:val="a3"/>
+      </w:pPr>
+    </w:p>
+    <w:p>
+      <w:pPr>
+        <w:pStyle w:val="a3"/>
         <w:numPr>
           <w:ilvl w:val="0"/>
           <w:numId w:val="8"/>
         </w:numPr>
         <w:rPr>
-          <w:b/>
-          <w:bCs/>
           <w:u w:val="single"/>
         </w:rPr>
       </w:pPr>
       <w:r>
         <w:rPr>
-          <w:b/>
-          <w:bCs/>
           <w:u w:val="single"/>
-        </w:rPr>
-        <w:t>Training cancelation:</w:t>
-      </w:r>
-      <w:r>
-        <w:rPr>
-          <w:b/>
-          <w:bCs/>
-          <w:u w:val="single"/>
-          <w:lang w:val="en-US"/>
-        </w:rPr>
-        <w:t xml:space="preserve"> </w:t>
-      </w:r>
-      <w:r>
-        <w:t>Will inform each participant.</w:t>
-      </w:r>
-    </w:p>
-    <w:p>
-      <w:pPr>
-        <w:pStyle w:val="ListParagraph"/>
-        <w:numPr>
-          <w:ilvl w:val="0"/>
-          <w:numId w:val="8"/>
-        </w:numPr>
-      </w:pPr>
+          <w:lang w:val="en-US"/>
+        </w:rPr>
+        <w:t>Pairing:</w:t>
+      </w:r>
+    </w:p>
+    <w:p>
+      <w:pPr>
+        <w:pStyle w:val="a3"/>
+      </w:pPr>
+      <w:r>
+        <w:rPr>
+          <w:lang w:val="en-US"/>
+        </w:rPr>
+        <w:t xml:space="preserve">Description: </w:t>
+      </w:r>
       <w:r>
         <w:t>Ability to pair volunteers and trainees to pairs, based on attendance approval, for the next practice</w:t>
       </w:r>
@@ -636,18 +1426,104 @@
     </w:p>
     <w:p>
       <w:pPr>
-        <w:pStyle w:val="ListParagraph"/>
+        <w:pStyle w:val="a3"/>
         <w:numPr>
           <w:ilvl w:val="1"/>
           <w:numId w:val="8"/>
         </w:numPr>
       </w:pPr>
-      <w:r>
-        <w:rPr>
-          <w:lang w:val="en-US"/>
-        </w:rPr>
-        <w:t>i.e – a trainee wants to train with a specific volunteer in the group.</w:t>
-      </w:r>
+      <w:proofErr w:type="spellStart"/>
+      <w:r>
+        <w:rPr>
+          <w:lang w:val="en-US"/>
+        </w:rPr>
+        <w:t>i.e</w:t>
+      </w:r>
+      <w:proofErr w:type="spellEnd"/>
+      <w:r>
+        <w:rPr>
+          <w:lang w:val="en-US"/>
+        </w:rPr>
+        <w:t xml:space="preserve"> – a trainee wants to train with a specific volunteer in the group.</w:t>
+      </w:r>
+    </w:p>
+    <w:p>
+      <w:pPr>
+        <w:pStyle w:val="a3"/>
+        <w:rPr>
+          <w:lang w:val="en-US"/>
+        </w:rPr>
+      </w:pPr>
+      <w:r>
+        <w:rPr>
+          <w:lang w:val="en-US"/>
+        </w:rPr>
+        <w:t xml:space="preserve">Requires: adding server and </w:t>
+      </w:r>
+      <w:proofErr w:type="gramStart"/>
+      <w:r>
+        <w:rPr>
+          <w:lang w:val="en-US"/>
+        </w:rPr>
+        <w:t>client side</w:t>
+      </w:r>
+      <w:proofErr w:type="gramEnd"/>
+      <w:r>
+        <w:rPr>
+          <w:lang w:val="en-US"/>
+        </w:rPr>
+        <w:t xml:space="preserve"> support.</w:t>
+      </w:r>
+    </w:p>
+    <w:p>
+      <w:pPr>
+        <w:pStyle w:val="a3"/>
+        <w:rPr>
+          <w:lang w:val="en-US"/>
+        </w:rPr>
+      </w:pPr>
+      <w:r>
+        <w:rPr>
+          <w:lang w:val="en-US"/>
+        </w:rPr>
+        <w:t>Due: unknown.</w:t>
+      </w:r>
+    </w:p>
+    <w:p>
+      <w:pPr>
+        <w:pStyle w:val="a3"/>
+        <w:rPr>
+          <w:b/>
+          <w:bCs/>
+          <w:u w:val="single"/>
+        </w:rPr>
+      </w:pPr>
+      <w:r>
+        <w:rPr>
+          <w:lang w:val="en-US"/>
+        </w:rPr>
+        <w:t xml:space="preserve">Time estimation: </w:t>
+      </w:r>
+      <w:r>
+        <w:rPr>
+          <w:lang w:val="en-US"/>
+        </w:rPr>
+        <w:t>8</w:t>
+      </w:r>
+      <w:r>
+        <w:rPr>
+          <w:lang w:val="en-US"/>
+        </w:rPr>
+        <w:t xml:space="preserve"> hours</w:t>
+      </w:r>
+    </w:p>
+    <w:p>
+      <w:pPr>
+        <w:ind w:left="720"/>
+        <w:rPr>
+          <w:lang w:val="en-US"/>
+        </w:rPr>
+      </w:pPr>
     </w:p>
     <w:sectPr>
       <w:pgSz w:w="11906" w:h="16838"/>
@@ -1958,16 +2834,16 @@
     <w:lsdException w:name="Unresolved Mention" w:semiHidden="1" w:unhideWhenUsed="1"/>
     <w:lsdException w:name="Smart Link" w:semiHidden="1" w:unhideWhenUsed="1"/>
   </w:latentStyles>
-  <w:style w:type="paragraph" w:default="1" w:styleId="Normal">
+  <w:style w:type="paragraph" w:default="1" w:styleId="a">
     <w:name w:val="Normal"/>
     <w:qFormat/>
     <w:rsid w:val="00662A4B"/>
   </w:style>
-  <w:style w:type="paragraph" w:styleId="Heading1">
+  <w:style w:type="paragraph" w:styleId="1">
     <w:name w:val="heading 1"/>
-    <w:basedOn w:val="Normal"/>
-    <w:next w:val="Normal"/>
-    <w:link w:val="Heading1Char"/>
+    <w:basedOn w:val="a"/>
+    <w:next w:val="a"/>
+    <w:link w:val="10"/>
     <w:uiPriority w:val="9"/>
     <w:qFormat/>
     <w:rsid w:val="00662A4B"/>
@@ -1990,11 +2866,11 @@
       <w:szCs w:val="22"/>
     </w:rPr>
   </w:style>
-  <w:style w:type="paragraph" w:styleId="Heading2">
+  <w:style w:type="paragraph" w:styleId="2">
     <w:name w:val="heading 2"/>
-    <w:basedOn w:val="Normal"/>
-    <w:next w:val="Normal"/>
-    <w:link w:val="Heading2Char"/>
+    <w:basedOn w:val="a"/>
+    <w:next w:val="a"/>
+    <w:link w:val="20"/>
     <w:uiPriority w:val="9"/>
     <w:unhideWhenUsed/>
     <w:qFormat/>
@@ -2015,11 +2891,11 @@
       <w:spacing w:val="15"/>
     </w:rPr>
   </w:style>
-  <w:style w:type="paragraph" w:styleId="Heading3">
+  <w:style w:type="paragraph" w:styleId="3">
     <w:name w:val="heading 3"/>
-    <w:basedOn w:val="Normal"/>
-    <w:next w:val="Normal"/>
-    <w:link w:val="Heading3Char"/>
+    <w:basedOn w:val="a"/>
+    <w:next w:val="a"/>
+    <w:link w:val="30"/>
     <w:uiPriority w:val="9"/>
     <w:unhideWhenUsed/>
     <w:qFormat/>
@@ -2037,11 +2913,11 @@
       <w:spacing w:val="15"/>
     </w:rPr>
   </w:style>
-  <w:style w:type="paragraph" w:styleId="Heading4">
+  <w:style w:type="paragraph" w:styleId="4">
     <w:name w:val="heading 4"/>
-    <w:basedOn w:val="Normal"/>
-    <w:next w:val="Normal"/>
-    <w:link w:val="Heading4Char"/>
+    <w:basedOn w:val="a"/>
+    <w:next w:val="a"/>
+    <w:link w:val="40"/>
     <w:uiPriority w:val="9"/>
     <w:semiHidden/>
     <w:unhideWhenUsed/>
@@ -2060,11 +2936,11 @@
       <w:spacing w:val="10"/>
     </w:rPr>
   </w:style>
-  <w:style w:type="paragraph" w:styleId="Heading5">
+  <w:style w:type="paragraph" w:styleId="5">
     <w:name w:val="heading 5"/>
-    <w:basedOn w:val="Normal"/>
-    <w:next w:val="Normal"/>
-    <w:link w:val="Heading5Char"/>
+    <w:basedOn w:val="a"/>
+    <w:next w:val="a"/>
+    <w:link w:val="50"/>
     <w:uiPriority w:val="9"/>
     <w:semiHidden/>
     <w:unhideWhenUsed/>
@@ -2083,11 +2959,11 @@
       <w:spacing w:val="10"/>
     </w:rPr>
   </w:style>
-  <w:style w:type="paragraph" w:styleId="Heading6">
+  <w:style w:type="paragraph" w:styleId="6">
     <w:name w:val="heading 6"/>
-    <w:basedOn w:val="Normal"/>
-    <w:next w:val="Normal"/>
-    <w:link w:val="Heading6Char"/>
+    <w:basedOn w:val="a"/>
+    <w:next w:val="a"/>
+    <w:link w:val="60"/>
     <w:uiPriority w:val="9"/>
     <w:semiHidden/>
     <w:unhideWhenUsed/>
@@ -2106,11 +2982,11 @@
       <w:spacing w:val="10"/>
     </w:rPr>
   </w:style>
-  <w:style w:type="paragraph" w:styleId="Heading7">
+  <w:style w:type="paragraph" w:styleId="7">
     <w:name w:val="heading 7"/>
-    <w:basedOn w:val="Normal"/>
-    <w:next w:val="Normal"/>
-    <w:link w:val="Heading7Char"/>
+    <w:basedOn w:val="a"/>
+    <w:next w:val="a"/>
+    <w:link w:val="70"/>
     <w:uiPriority w:val="9"/>
     <w:semiHidden/>
     <w:unhideWhenUsed/>
@@ -2126,11 +3002,11 @@
       <w:spacing w:val="10"/>
     </w:rPr>
   </w:style>
-  <w:style w:type="paragraph" w:styleId="Heading8">
+  <w:style w:type="paragraph" w:styleId="8">
     <w:name w:val="heading 8"/>
-    <w:basedOn w:val="Normal"/>
-    <w:next w:val="Normal"/>
-    <w:link w:val="Heading8Char"/>
+    <w:basedOn w:val="a"/>
+    <w:next w:val="a"/>
+    <w:link w:val="80"/>
     <w:uiPriority w:val="9"/>
     <w:semiHidden/>
     <w:unhideWhenUsed/>
@@ -2147,11 +3023,11 @@
       <w:szCs w:val="18"/>
     </w:rPr>
   </w:style>
-  <w:style w:type="paragraph" w:styleId="Heading9">
+  <w:style w:type="paragraph" w:styleId="9">
     <w:name w:val="heading 9"/>
-    <w:basedOn w:val="Normal"/>
-    <w:next w:val="Normal"/>
-    <w:link w:val="Heading9Char"/>
+    <w:basedOn w:val="a"/>
+    <w:next w:val="a"/>
+    <w:link w:val="90"/>
     <w:uiPriority w:val="9"/>
     <w:semiHidden/>
     <w:unhideWhenUsed/>
@@ -2170,13 +3046,12 @@
       <w:szCs w:val="18"/>
     </w:rPr>
   </w:style>
-  <w:style w:type="character" w:default="1" w:styleId="DefaultParagraphFont">
+  <w:style w:type="character" w:default="1" w:styleId="a0">
     <w:name w:val="Default Paragraph Font"/>
     <w:uiPriority w:val="1"/>
-    <w:semiHidden/>
     <w:unhideWhenUsed/>
   </w:style>
-  <w:style w:type="table" w:default="1" w:styleId="TableNormal">
+  <w:style w:type="table" w:default="1" w:styleId="a1">
     <w:name w:val="Normal Table"/>
     <w:uiPriority w:val="99"/>
     <w:semiHidden/>
@@ -2191,15 +3066,15 @@
       </w:tblCellMar>
     </w:tblPr>
   </w:style>
-  <w:style w:type="numbering" w:default="1" w:styleId="NoList">
+  <w:style w:type="numbering" w:default="1" w:styleId="a2">
     <w:name w:val="No List"/>
     <w:uiPriority w:val="99"/>
     <w:semiHidden/>
     <w:unhideWhenUsed/>
   </w:style>
-  <w:style w:type="paragraph" w:styleId="ListParagraph">
+  <w:style w:type="paragraph" w:styleId="a3">
     <w:name w:val="List Paragraph"/>
-    <w:basedOn w:val="Normal"/>
+    <w:basedOn w:val="a"/>
     <w:uiPriority w:val="34"/>
     <w:qFormat/>
     <w:rsid w:val="007B4BE0"/>
@@ -2208,10 +3083,10 @@
       <w:contextualSpacing/>
     </w:pPr>
   </w:style>
-  <w:style w:type="character" w:customStyle="1" w:styleId="Heading1Char">
-    <w:name w:val="Heading 1 Char"/>
-    <w:basedOn w:val="DefaultParagraphFont"/>
-    <w:link w:val="Heading1"/>
+  <w:style w:type="character" w:customStyle="1" w:styleId="10">
+    <w:name w:val="כותרת 1 תו"/>
+    <w:basedOn w:val="a0"/>
+    <w:link w:val="1"/>
     <w:uiPriority w:val="9"/>
     <w:rsid w:val="00662A4B"/>
     <w:rPr>
@@ -2223,11 +3098,11 @@
       <w:shd w:val="clear" w:color="auto" w:fill="4472C4" w:themeFill="accent1"/>
     </w:rPr>
   </w:style>
-  <w:style w:type="paragraph" w:styleId="Title">
+  <w:style w:type="paragraph" w:styleId="a4">
     <w:name w:val="Title"/>
-    <w:basedOn w:val="Normal"/>
-    <w:next w:val="Normal"/>
-    <w:link w:val="TitleChar"/>
+    <w:basedOn w:val="a"/>
+    <w:next w:val="a"/>
+    <w:link w:val="a5"/>
     <w:uiPriority w:val="10"/>
     <w:qFormat/>
     <w:rsid w:val="00662A4B"/>
@@ -2243,10 +3118,10 @@
       <w:szCs w:val="52"/>
     </w:rPr>
   </w:style>
-  <w:style w:type="character" w:customStyle="1" w:styleId="TitleChar">
-    <w:name w:val="Title Char"/>
-    <w:basedOn w:val="DefaultParagraphFont"/>
-    <w:link w:val="Title"/>
+  <w:style w:type="character" w:customStyle="1" w:styleId="a5">
+    <w:name w:val="כותרת טקסט תו"/>
+    <w:basedOn w:val="a0"/>
+    <w:link w:val="a4"/>
     <w:uiPriority w:val="10"/>
     <w:rsid w:val="00662A4B"/>
     <w:rPr>
@@ -2258,10 +3133,10 @@
       <w:szCs w:val="52"/>
     </w:rPr>
   </w:style>
-  <w:style w:type="character" w:customStyle="1" w:styleId="Heading2Char">
-    <w:name w:val="Heading 2 Char"/>
-    <w:basedOn w:val="DefaultParagraphFont"/>
-    <w:link w:val="Heading2"/>
+  <w:style w:type="character" w:customStyle="1" w:styleId="20">
+    <w:name w:val="כותרת 2 תו"/>
+    <w:basedOn w:val="a0"/>
+    <w:link w:val="2"/>
     <w:uiPriority w:val="9"/>
     <w:rsid w:val="00662A4B"/>
     <w:rPr>
@@ -2270,10 +3145,10 @@
       <w:shd w:val="clear" w:color="auto" w:fill="D9E2F3" w:themeFill="accent1" w:themeFillTint="33"/>
     </w:rPr>
   </w:style>
-  <w:style w:type="character" w:customStyle="1" w:styleId="Heading3Char">
-    <w:name w:val="Heading 3 Char"/>
-    <w:basedOn w:val="DefaultParagraphFont"/>
-    <w:link w:val="Heading3"/>
+  <w:style w:type="character" w:customStyle="1" w:styleId="30">
+    <w:name w:val="כותרת 3 תו"/>
+    <w:basedOn w:val="a0"/>
+    <w:link w:val="3"/>
     <w:uiPriority w:val="9"/>
     <w:rsid w:val="00662A4B"/>
     <w:rPr>
@@ -2282,10 +3157,10 @@
       <w:spacing w:val="15"/>
     </w:rPr>
   </w:style>
-  <w:style w:type="character" w:customStyle="1" w:styleId="Heading4Char">
-    <w:name w:val="Heading 4 Char"/>
-    <w:basedOn w:val="DefaultParagraphFont"/>
-    <w:link w:val="Heading4"/>
+  <w:style w:type="character" w:customStyle="1" w:styleId="40">
+    <w:name w:val="כותרת 4 תו"/>
+    <w:basedOn w:val="a0"/>
+    <w:link w:val="4"/>
     <w:uiPriority w:val="9"/>
     <w:semiHidden/>
     <w:rsid w:val="00662A4B"/>
@@ -2295,10 +3170,10 @@
       <w:spacing w:val="10"/>
     </w:rPr>
   </w:style>
-  <w:style w:type="character" w:customStyle="1" w:styleId="Heading5Char">
-    <w:name w:val="Heading 5 Char"/>
-    <w:basedOn w:val="DefaultParagraphFont"/>
-    <w:link w:val="Heading5"/>
+  <w:style w:type="character" w:customStyle="1" w:styleId="50">
+    <w:name w:val="כותרת 5 תו"/>
+    <w:basedOn w:val="a0"/>
+    <w:link w:val="5"/>
     <w:uiPriority w:val="9"/>
     <w:semiHidden/>
     <w:rsid w:val="00662A4B"/>
@@ -2308,10 +3183,10 @@
       <w:spacing w:val="10"/>
     </w:rPr>
   </w:style>
-  <w:style w:type="character" w:customStyle="1" w:styleId="Heading6Char">
-    <w:name w:val="Heading 6 Char"/>
-    <w:basedOn w:val="DefaultParagraphFont"/>
-    <w:link w:val="Heading6"/>
+  <w:style w:type="character" w:customStyle="1" w:styleId="60">
+    <w:name w:val="כותרת 6 תו"/>
+    <w:basedOn w:val="a0"/>
+    <w:link w:val="6"/>
     <w:uiPriority w:val="9"/>
     <w:semiHidden/>
     <w:rsid w:val="00662A4B"/>
@@ -2321,10 +3196,10 @@
       <w:spacing w:val="10"/>
     </w:rPr>
   </w:style>
-  <w:style w:type="character" w:customStyle="1" w:styleId="Heading7Char">
-    <w:name w:val="Heading 7 Char"/>
-    <w:basedOn w:val="DefaultParagraphFont"/>
-    <w:link w:val="Heading7"/>
+  <w:style w:type="character" w:customStyle="1" w:styleId="70">
+    <w:name w:val="כותרת 7 תו"/>
+    <w:basedOn w:val="a0"/>
+    <w:link w:val="7"/>
     <w:uiPriority w:val="9"/>
     <w:semiHidden/>
     <w:rsid w:val="00662A4B"/>
@@ -2334,10 +3209,10 @@
       <w:spacing w:val="10"/>
     </w:rPr>
   </w:style>
-  <w:style w:type="character" w:customStyle="1" w:styleId="Heading8Char">
-    <w:name w:val="Heading 8 Char"/>
-    <w:basedOn w:val="DefaultParagraphFont"/>
-    <w:link w:val="Heading8"/>
+  <w:style w:type="character" w:customStyle="1" w:styleId="80">
+    <w:name w:val="כותרת 8 תו"/>
+    <w:basedOn w:val="a0"/>
+    <w:link w:val="8"/>
     <w:uiPriority w:val="9"/>
     <w:semiHidden/>
     <w:rsid w:val="00662A4B"/>
@@ -2348,10 +3223,10 @@
       <w:szCs w:val="18"/>
     </w:rPr>
   </w:style>
-  <w:style w:type="character" w:customStyle="1" w:styleId="Heading9Char">
-    <w:name w:val="Heading 9 Char"/>
-    <w:basedOn w:val="DefaultParagraphFont"/>
-    <w:link w:val="Heading9"/>
+  <w:style w:type="character" w:customStyle="1" w:styleId="90">
+    <w:name w:val="כותרת 9 תו"/>
+    <w:basedOn w:val="a0"/>
+    <w:link w:val="9"/>
     <w:uiPriority w:val="9"/>
     <w:semiHidden/>
     <w:rsid w:val="00662A4B"/>
@@ -2364,10 +3239,10 @@
       <w:szCs w:val="18"/>
     </w:rPr>
   </w:style>
-  <w:style w:type="paragraph" w:styleId="Caption">
+  <w:style w:type="paragraph" w:styleId="a6">
     <w:name w:val="caption"/>
-    <w:basedOn w:val="Normal"/>
-    <w:next w:val="Normal"/>
+    <w:basedOn w:val="a"/>
+    <w:next w:val="a"/>
     <w:uiPriority w:val="35"/>
     <w:semiHidden/>
     <w:unhideWhenUsed/>
@@ -2381,11 +3256,11 @@
       <w:szCs w:val="16"/>
     </w:rPr>
   </w:style>
-  <w:style w:type="paragraph" w:styleId="Subtitle">
+  <w:style w:type="paragraph" w:styleId="a7">
     <w:name w:val="Subtitle"/>
-    <w:basedOn w:val="Normal"/>
-    <w:next w:val="Normal"/>
-    <w:link w:val="SubtitleChar"/>
+    <w:basedOn w:val="a"/>
+    <w:next w:val="a"/>
+    <w:link w:val="a8"/>
     <w:uiPriority w:val="11"/>
     <w:qFormat/>
     <w:rsid w:val="00662A4B"/>
@@ -2400,10 +3275,10 @@
       <w:szCs w:val="21"/>
     </w:rPr>
   </w:style>
-  <w:style w:type="character" w:customStyle="1" w:styleId="SubtitleChar">
-    <w:name w:val="Subtitle Char"/>
-    <w:basedOn w:val="DefaultParagraphFont"/>
-    <w:link w:val="Subtitle"/>
+  <w:style w:type="character" w:customStyle="1" w:styleId="a8">
+    <w:name w:val="כותרת משנה תו"/>
+    <w:basedOn w:val="a0"/>
+    <w:link w:val="a7"/>
     <w:uiPriority w:val="11"/>
     <w:rsid w:val="00662A4B"/>
     <w:rPr>
@@ -2414,7 +3289,7 @@
       <w:szCs w:val="21"/>
     </w:rPr>
   </w:style>
-  <w:style w:type="character" w:styleId="Strong">
+  <w:style w:type="character" w:styleId="a9">
     <w:name w:val="Strong"/>
     <w:uiPriority w:val="22"/>
     <w:qFormat/>
@@ -2424,7 +3299,7 @@
       <w:bCs/>
     </w:rPr>
   </w:style>
-  <w:style w:type="character" w:styleId="Emphasis">
+  <w:style w:type="character" w:styleId="aa">
     <w:name w:val="Emphasis"/>
     <w:uiPriority w:val="20"/>
     <w:qFormat/>
@@ -2435,7 +3310,7 @@
       <w:spacing w:val="5"/>
     </w:rPr>
   </w:style>
-  <w:style w:type="paragraph" w:styleId="NoSpacing">
+  <w:style w:type="paragraph" w:styleId="ab">
     <w:name w:val="No Spacing"/>
     <w:uiPriority w:val="1"/>
     <w:qFormat/>
@@ -2444,11 +3319,11 @@
       <w:spacing w:after="0" w:line="240" w:lineRule="auto"/>
     </w:pPr>
   </w:style>
-  <w:style w:type="paragraph" w:styleId="Quote">
+  <w:style w:type="paragraph" w:styleId="ac">
     <w:name w:val="Quote"/>
-    <w:basedOn w:val="Normal"/>
-    <w:next w:val="Normal"/>
-    <w:link w:val="QuoteChar"/>
+    <w:basedOn w:val="a"/>
+    <w:next w:val="a"/>
+    <w:link w:val="ad"/>
     <w:uiPriority w:val="29"/>
     <w:qFormat/>
     <w:rsid w:val="00662A4B"/>
@@ -2459,10 +3334,10 @@
       <w:szCs w:val="24"/>
     </w:rPr>
   </w:style>
-  <w:style w:type="character" w:customStyle="1" w:styleId="QuoteChar">
-    <w:name w:val="Quote Char"/>
-    <w:basedOn w:val="DefaultParagraphFont"/>
-    <w:link w:val="Quote"/>
+  <w:style w:type="character" w:customStyle="1" w:styleId="ad">
+    <w:name w:val="ציטוט תו"/>
+    <w:basedOn w:val="a0"/>
+    <w:link w:val="ac"/>
     <w:uiPriority w:val="29"/>
     <w:rsid w:val="00662A4B"/>
     <w:rPr>
@@ -2472,11 +3347,11 @@
       <w:szCs w:val="24"/>
     </w:rPr>
   </w:style>
-  <w:style w:type="paragraph" w:styleId="IntenseQuote">
+  <w:style w:type="paragraph" w:styleId="ae">
     <w:name w:val="Intense Quote"/>
-    <w:basedOn w:val="Normal"/>
-    <w:next w:val="Normal"/>
-    <w:link w:val="IntenseQuoteChar"/>
+    <w:basedOn w:val="a"/>
+    <w:next w:val="a"/>
+    <w:link w:val="af"/>
     <w:uiPriority w:val="30"/>
     <w:qFormat/>
     <w:rsid w:val="00662A4B"/>
@@ -2491,10 +3366,10 @@
       <w:szCs w:val="24"/>
     </w:rPr>
   </w:style>
-  <w:style w:type="character" w:customStyle="1" w:styleId="IntenseQuoteChar">
-    <w:name w:val="Intense Quote Char"/>
-    <w:basedOn w:val="DefaultParagraphFont"/>
-    <w:link w:val="IntenseQuote"/>
+  <w:style w:type="character" w:customStyle="1" w:styleId="af">
+    <w:name w:val="ציטוט חזק תו"/>
+    <w:basedOn w:val="a0"/>
+    <w:link w:val="ae"/>
     <w:uiPriority w:val="30"/>
     <w:rsid w:val="00662A4B"/>
     <w:rPr>
@@ -2503,7 +3378,7 @@
       <w:szCs w:val="24"/>
     </w:rPr>
   </w:style>
-  <w:style w:type="character" w:styleId="SubtleEmphasis">
+  <w:style w:type="character" w:styleId="af0">
     <w:name w:val="Subtle Emphasis"/>
     <w:uiPriority w:val="19"/>
     <w:qFormat/>
@@ -2514,7 +3389,7 @@
       <w:color w:val="1F3763" w:themeColor="accent1" w:themeShade="7F"/>
     </w:rPr>
   </w:style>
-  <w:style w:type="character" w:styleId="IntenseEmphasis">
+  <w:style w:type="character" w:styleId="af1">
     <w:name w:val="Intense Emphasis"/>
     <w:uiPriority w:val="21"/>
     <w:qFormat/>
@@ -2527,7 +3402,7 @@
       <w:spacing w:val="10"/>
     </w:rPr>
   </w:style>
-  <w:style w:type="character" w:styleId="SubtleReference">
+  <w:style w:type="character" w:styleId="af2">
     <w:name w:val="Subtle Reference"/>
     <w:uiPriority w:val="31"/>
     <w:qFormat/>
@@ -2538,7 +3413,7 @@
       <w:color w:val="4472C4" w:themeColor="accent1"/>
     </w:rPr>
   </w:style>
-  <w:style w:type="character" w:styleId="IntenseReference">
+  <w:style w:type="character" w:styleId="af3">
     <w:name w:val="Intense Reference"/>
     <w:uiPriority w:val="32"/>
     <w:qFormat/>
@@ -2552,7 +3427,7 @@
       <w:color w:val="4472C4" w:themeColor="accent1"/>
     </w:rPr>
   </w:style>
-  <w:style w:type="character" w:styleId="BookTitle">
+  <w:style w:type="character" w:styleId="af4">
     <w:name w:val="Book Title"/>
     <w:uiPriority w:val="33"/>
     <w:qFormat/>
@@ -2565,10 +3440,10 @@
       <w:spacing w:val="0"/>
     </w:rPr>
   </w:style>
-  <w:style w:type="paragraph" w:styleId="TOCHeading">
+  <w:style w:type="paragraph" w:styleId="af5">
     <w:name w:val="TOC Heading"/>
-    <w:basedOn w:val="Heading1"/>
-    <w:next w:val="Normal"/>
+    <w:basedOn w:val="1"/>
+    <w:next w:val="a"/>
     <w:uiPriority w:val="39"/>
     <w:semiHidden/>
     <w:unhideWhenUsed/>

</xml_diff>